<commit_message>
Docs update + research rapporten
</commit_message>
<xml_diff>
--- a/Docs/Distributed Software Architecture.docx
+++ b/Docs/Distributed Software Architecture.docx
@@ -67,10 +67,10 @@
             <v:path o:extrusionok="f" gradientshapeok="t" o:connecttype="rect"/>
             <o:lock v:ext="edit" aspectratio="t"/>
           </v:shapetype>
-          <v:shape id="_x0000_i1025" type="#_x0000_t75" style="width:453pt;height:286.5pt" o:ole="">
+          <v:shape id="_x0000_i1025" type="#_x0000_t75" style="width:453.45pt;height:286.45pt" o:ole="">
             <v:imagedata r:id="rId6" o:title=""/>
           </v:shape>
-          <o:OLEObject Type="Embed" ProgID="Visio.Drawing.15" ShapeID="_x0000_i1025" DrawAspect="Content" ObjectID="_1693987576" r:id="rId7"/>
+          <o:OLEObject Type="Embed" ProgID="Visio.Drawing.15" ShapeID="_x0000_i1025" DrawAspect="Content" ObjectID="_1703150027" r:id="rId7"/>
         </w:object>
       </w:r>
     </w:p>
@@ -282,6 +282,87 @@
         </w:rPr>
         <w:t>For my component diagram I have every component with its corresponding interface, each component is than linked to the gateway that goes to the client.</w:t>
       </w:r>
+      <w:r>
+        <w:rPr>
+          <w:lang w:val="en-US"/>
+        </w:rPr>
+        <w:t xml:space="preserve"> My component diagram is outdated at the moment. And a never version can be seen here.</w:t>
+      </w:r>
+    </w:p>
+    <w:p>
+      <w:pPr>
+        <w:rPr>
+          <w:lang w:val="en-US"/>
+        </w:rPr>
+      </w:pPr>
+      <w:r>
+        <w:rPr>
+          <w:noProof/>
+          <w:lang w:val="en-US"/>
+        </w:rPr>
+        <w:lastRenderedPageBreak/>
+        <w:drawing>
+          <wp:inline distT="0" distB="0" distL="0" distR="0" wp14:anchorId="4C22207F" wp14:editId="27E9ECE1">
+            <wp:extent cx="5758815" cy="4153535"/>
+            <wp:effectExtent l="0" t="0" r="0" b="0"/>
+            <wp:docPr id="3" name="Afbeelding 3"/>
+            <wp:cNvGraphicFramePr>
+              <a:graphicFrameLocks xmlns:a="http://schemas.openxmlformats.org/drawingml/2006/main" noChangeAspect="1"/>
+            </wp:cNvGraphicFramePr>
+            <a:graphic xmlns:a="http://schemas.openxmlformats.org/drawingml/2006/main">
+              <a:graphicData uri="http://schemas.openxmlformats.org/drawingml/2006/picture">
+                <pic:pic xmlns:pic="http://schemas.openxmlformats.org/drawingml/2006/picture">
+                  <pic:nvPicPr>
+                    <pic:cNvPr id="0" name="Picture 5"/>
+                    <pic:cNvPicPr>
+                      <a:picLocks noChangeAspect="1" noChangeArrowheads="1"/>
+                    </pic:cNvPicPr>
+                  </pic:nvPicPr>
+                  <pic:blipFill>
+                    <a:blip r:embed="rId10">
+                      <a:extLst>
+                        <a:ext uri="{28A0092B-C50C-407E-A947-70E740481C1C}">
+                          <a14:useLocalDpi xmlns:a14="http://schemas.microsoft.com/office/drawing/2010/main" val="0"/>
+                        </a:ext>
+                      </a:extLst>
+                    </a:blip>
+                    <a:srcRect/>
+                    <a:stretch>
+                      <a:fillRect/>
+                    </a:stretch>
+                  </pic:blipFill>
+                  <pic:spPr bwMode="auto">
+                    <a:xfrm>
+                      <a:off x="0" y="0"/>
+                      <a:ext cx="5758815" cy="4153535"/>
+                    </a:xfrm>
+                    <a:prstGeom prst="rect">
+                      <a:avLst/>
+                    </a:prstGeom>
+                    <a:noFill/>
+                    <a:ln>
+                      <a:noFill/>
+                    </a:ln>
+                  </pic:spPr>
+                </pic:pic>
+              </a:graphicData>
+            </a:graphic>
+          </wp:inline>
+        </w:drawing>
+      </w:r>
+    </w:p>
+    <w:p>
+      <w:pPr>
+        <w:rPr>
+          <w:lang w:val="en-US"/>
+        </w:rPr>
+      </w:pPr>
+      <w:r>
+        <w:rPr>
+          <w:lang w:val="en-US"/>
+        </w:rPr>
+        <w:t>It does not have a lot of changes however the group is no longer present. There was no time to make sure this works and I have replaced it with a authorization component. This is for making a token and logging in the user.</w:t>
+      </w:r>
     </w:p>
     <w:p>
       <w:pPr>
@@ -327,7 +408,7 @@
                     </pic:cNvPicPr>
                   </pic:nvPicPr>
                   <pic:blipFill>
-                    <a:blip r:embed="rId10">
+                    <a:blip r:embed="rId11">
                       <a:extLst>
                         <a:ext uri="{28A0092B-C50C-407E-A947-70E740481C1C}">
                           <a14:useLocalDpi xmlns:a14="http://schemas.microsoft.com/office/drawing/2010/main" val="0"/>
@@ -377,6 +458,73 @@
         </w:rPr>
         <w:t>iagram, at the center is the user class. This class has a container that is used for creating a new user, this is done because a user can’t create itself. There are also classes for Messages and Groupchats.</w:t>
       </w:r>
+      <w:r>
+        <w:rPr>
+          <w:lang w:val="en-US"/>
+        </w:rPr>
+        <w:t xml:space="preserve"> However this is a outdated version and my newer more accurate version is here.</w:t>
+      </w:r>
+    </w:p>
+    <w:p>
+      <w:pPr>
+        <w:rPr>
+          <w:lang w:val="en-US"/>
+        </w:rPr>
+      </w:pPr>
+      <w:r>
+        <w:rPr>
+          <w:noProof/>
+        </w:rPr>
+        <w:lastRenderedPageBreak/>
+        <w:drawing>
+          <wp:inline distT="0" distB="0" distL="0" distR="0" wp14:anchorId="07BEB0ED" wp14:editId="63C1AA87">
+            <wp:extent cx="4669155" cy="4970780"/>
+            <wp:effectExtent l="0" t="0" r="0" b="1270"/>
+            <wp:docPr id="1" name="Afbeelding 1"/>
+            <wp:cNvGraphicFramePr>
+              <a:graphicFrameLocks xmlns:a="http://schemas.openxmlformats.org/drawingml/2006/main" noChangeAspect="1"/>
+            </wp:cNvGraphicFramePr>
+            <a:graphic xmlns:a="http://schemas.openxmlformats.org/drawingml/2006/main">
+              <a:graphicData uri="http://schemas.openxmlformats.org/drawingml/2006/picture">
+                <pic:pic xmlns:pic="http://schemas.openxmlformats.org/drawingml/2006/picture">
+                  <pic:nvPicPr>
+                    <pic:cNvPr id="0" name="Picture 2"/>
+                    <pic:cNvPicPr>
+                      <a:picLocks noChangeAspect="1" noChangeArrowheads="1"/>
+                    </pic:cNvPicPr>
+                  </pic:nvPicPr>
+                  <pic:blipFill>
+                    <a:blip r:embed="rId12">
+                      <a:extLst>
+                        <a:ext uri="{28A0092B-C50C-407E-A947-70E740481C1C}">
+                          <a14:useLocalDpi xmlns:a14="http://schemas.microsoft.com/office/drawing/2010/main" val="0"/>
+                        </a:ext>
+                      </a:extLst>
+                    </a:blip>
+                    <a:srcRect/>
+                    <a:stretch>
+                      <a:fillRect/>
+                    </a:stretch>
+                  </pic:blipFill>
+                  <pic:spPr bwMode="auto">
+                    <a:xfrm>
+                      <a:off x="0" y="0"/>
+                      <a:ext cx="4669155" cy="4970780"/>
+                    </a:xfrm>
+                    <a:prstGeom prst="rect">
+                      <a:avLst/>
+                    </a:prstGeom>
+                    <a:noFill/>
+                    <a:ln>
+                      <a:noFill/>
+                    </a:ln>
+                  </pic:spPr>
+                </pic:pic>
+              </a:graphicData>
+            </a:graphic>
+          </wp:inline>
+        </w:drawing>
+      </w:r>
     </w:p>
     <w:p>
       <w:pPr>
@@ -460,7 +608,6 @@
           <w:color w:val="2D3B45"/>
           <w:lang w:val="en-US" w:eastAsia="nl-NL"/>
         </w:rPr>
-        <w:lastRenderedPageBreak/>
         <w:t xml:space="preserve">A software system is monolith if the main components are interwoven(all build in the same program and running on the same system) instead of spread out over multiple micro servers. </w:t>
       </w:r>
     </w:p>
@@ -539,6 +686,7 @@
           <w:color w:val="2D3B45"/>
           <w:lang w:val="en-US" w:eastAsia="nl-NL"/>
         </w:rPr>
+        <w:lastRenderedPageBreak/>
         <w:t>My architecture is distributed because</w:t>
       </w:r>
       <w:r>

</xml_diff>

<commit_message>
Docs fix (Oplevering ready)
</commit_message>
<xml_diff>
--- a/Docs/Distributed Software Architecture.docx
+++ b/Docs/Distributed Software Architecture.docx
@@ -70,7 +70,7 @@
           <v:shape id="_x0000_i1025" type="#_x0000_t75" style="width:453.45pt;height:286.45pt" o:ole="">
             <v:imagedata r:id="rId6" o:title=""/>
           </v:shape>
-          <o:OLEObject Type="Embed" ProgID="Visio.Drawing.15" ShapeID="_x0000_i1025" DrawAspect="Content" ObjectID="_1703150027" r:id="rId7"/>
+          <o:OLEObject Type="Embed" ProgID="Visio.Drawing.15" ShapeID="_x0000_i1025" DrawAspect="Content" ObjectID="_1703656866" r:id="rId7"/>
         </w:object>
       </w:r>
     </w:p>
@@ -90,7 +90,19 @@
         <w:rPr>
           <w:lang w:val="en-US"/>
         </w:rPr>
-        <w:t xml:space="preserve">pplication there wil be users that use the system. There will be an admin who uses the system and the system will post and get data from a database. </w:t>
+        <w:t xml:space="preserve">pplication there </w:t>
+      </w:r>
+      <w:r>
+        <w:rPr>
+          <w:lang w:val="en-US"/>
+        </w:rPr>
+        <w:t>will</w:t>
+      </w:r>
+      <w:r>
+        <w:rPr>
+          <w:lang w:val="en-US"/>
+        </w:rPr>
+        <w:t xml:space="preserve"> be users that use the system. There will be an admin who uses the system and the system will post and get data from a database. </w:t>
       </w:r>
     </w:p>
     <w:p>
@@ -286,7 +298,19 @@
         <w:rPr>
           <w:lang w:val="en-US"/>
         </w:rPr>
-        <w:t xml:space="preserve"> My component diagram is outdated at the moment. And a never version can be seen here.</w:t>
+        <w:t xml:space="preserve"> My component diagram is outdated at the moment. And a </w:t>
+      </w:r>
+      <w:r>
+        <w:rPr>
+          <w:lang w:val="en-US"/>
+        </w:rPr>
+        <w:t>newer</w:t>
+      </w:r>
+      <w:r>
+        <w:rPr>
+          <w:lang w:val="en-US"/>
+        </w:rPr>
+        <w:t xml:space="preserve"> version can be seen here.</w:t>
       </w:r>
     </w:p>
     <w:p>
@@ -456,13 +480,41 @@
         <w:rPr>
           <w:lang w:val="en-US"/>
         </w:rPr>
-        <w:t>iagram, at the center is the user class. This class has a container that is used for creating a new user, this is done because a user can’t create itself. There are also classes for Messages and Groupchats.</w:t>
-      </w:r>
-      <w:r>
-        <w:rPr>
-          <w:lang w:val="en-US"/>
-        </w:rPr>
-        <w:t xml:space="preserve"> However this is a outdated version and my newer more accurate version is here.</w:t>
+        <w:t xml:space="preserve">iagram, at the center is the user class. This class has a container that is used for creating a new user, this is done because a user can’t create itself. There are also classes for Messages and </w:t>
+      </w:r>
+      <w:proofErr w:type="spellStart"/>
+      <w:r>
+        <w:rPr>
+          <w:lang w:val="en-US"/>
+        </w:rPr>
+        <w:t>Groupchats</w:t>
+      </w:r>
+      <w:proofErr w:type="spellEnd"/>
+      <w:r>
+        <w:rPr>
+          <w:lang w:val="en-US"/>
+        </w:rPr>
+        <w:t>.</w:t>
+      </w:r>
+      <w:r>
+        <w:rPr>
+          <w:lang w:val="en-US"/>
+        </w:rPr>
+        <w:t xml:space="preserve"> However this is </w:t>
+      </w:r>
+      <w:proofErr w:type="spellStart"/>
+      <w:r>
+        <w:rPr>
+          <w:lang w:val="en-US"/>
+        </w:rPr>
+        <w:t>a</w:t>
+      </w:r>
+      <w:proofErr w:type="spellEnd"/>
+      <w:r>
+        <w:rPr>
+          <w:lang w:val="en-US"/>
+        </w:rPr>
+        <w:t xml:space="preserve"> outdated version and my newer more accurate version is here.</w:t>
       </w:r>
     </w:p>
     <w:p>
@@ -647,7 +699,25 @@
           <w:color w:val="2D3B45"/>
           <w:lang w:val="en-US" w:eastAsia="nl-NL"/>
         </w:rPr>
-        <w:t>A distributed software system is very reliable, for instance if one of the servers crashes it does not effect the other servers. It is also very scalable you can always add a new machine if it is necessary.  And it is both runnable local and remotely.</w:t>
+        <w:t xml:space="preserve">A distributed software system is very reliable, for instance if one of the servers crashes it does not </w:t>
+      </w:r>
+      <w:proofErr w:type="spellStart"/>
+      <w:r>
+        <w:rPr>
+          <w:rFonts w:eastAsia="Times New Roman" w:cstheme="minorHAnsi"/>
+          <w:color w:val="2D3B45"/>
+          <w:lang w:val="en-US" w:eastAsia="nl-NL"/>
+        </w:rPr>
+        <w:t>effect</w:t>
+      </w:r>
+      <w:proofErr w:type="spellEnd"/>
+      <w:r>
+        <w:rPr>
+          <w:rFonts w:eastAsia="Times New Roman" w:cstheme="minorHAnsi"/>
+          <w:color w:val="2D3B45"/>
+          <w:lang w:val="en-US" w:eastAsia="nl-NL"/>
+        </w:rPr>
+        <w:t xml:space="preserve"> the other servers. It is also very scalable you can always add a new machine if it is necessary.  And it is both runnable local and remotely.</w:t>
       </w:r>
     </w:p>
     <w:p>

</xml_diff>